<commit_message>
04/04 Script and Report
</commit_message>
<xml_diff>
--- a/Documents/2.4 Discover Associations Between Products.docx
+++ b/Documents/2.4 Discover Associations Between Products.docx
@@ -2257,6 +2257,15 @@
           <w:sz w:val="22"/>
         </w:rPr>
       </w:pPr>
+      <w:r>
+        <w:rPr>
+          <w:rFonts w:asciiTheme="majorHAnsi" w:hAnsiTheme="majorHAnsi"/>
+          <w:sz w:val="22"/>
+        </w:rPr>
+        <w:t xml:space="preserve">Redundant Rules: Rules that appear repeated </w:t>
+      </w:r>
+      <w:bookmarkStart w:id="0" w:name="_GoBack"/>
+      <w:bookmarkEnd w:id="0"/>
     </w:p>
     <w:p>
       <w:pPr>
@@ -2323,8 +2332,6 @@
           <w:sz w:val="22"/>
         </w:rPr>
       </w:pPr>
-      <w:bookmarkStart w:id="0" w:name="_GoBack"/>
-      <w:bookmarkEnd w:id="0"/>
     </w:p>
     <w:sectPr>
       <w:headerReference w:type="default" r:id="rId12"/>
@@ -4975,7 +4982,7 @@
 </file>
 
 <file path=customXml/itemProps1.xml><?xml version="1.0" encoding="utf-8"?>
-<ds:datastoreItem xmlns:ds="http://schemas.openxmlformats.org/officeDocument/2006/customXml" ds:itemID="{4F7BD723-931C-4E87-B790-D7B9A83115B2}">
+<ds:datastoreItem xmlns:ds="http://schemas.openxmlformats.org/officeDocument/2006/customXml" ds:itemID="{D96E9BB9-B22E-44F9-AAB8-68FEC5BF4456}">
   <ds:schemaRefs>
     <ds:schemaRef ds:uri="http://schemas.openxmlformats.org/officeDocument/2006/bibliography"/>
   </ds:schemaRefs>

</xml_diff>